<commit_message>
q1 part c and d were done
</commit_message>
<xml_diff>
--- a/HW4-Team10.docx
+++ b/HW4-Team10.docx
@@ -1716,8 +1716,21 @@
       </m:oMathPara>
     </w:p>
     <w:p>
-      <w:r>
-        <w:t>Since this boundary means that the minimum current, we need to find the lower value. So that input voltage is chosen 12V for the calculation.</w:t>
+      <w:pPr>
+        <w:tabs>
+          <w:tab w:val="left" w:pos="7088"/>
+        </w:tabs>
+      </w:pPr>
+      <w:r>
+        <w:t xml:space="preserve">Since this boundary means the minimum current, we need to find the lower value. </w:t>
+      </w:r>
+      <w:proofErr w:type="gramStart"/>
+      <w:r>
+        <w:t>So</w:t>
+      </w:r>
+      <w:proofErr w:type="gramEnd"/>
+      <w:r>
+        <w:t xml:space="preserve"> the input voltage is chosen as 12V for the calculation.</w:t>
       </w:r>
     </w:p>
     <w:p>
@@ -1773,7 +1786,6 @@
               <m:r>
                 <w:rPr>
                   <w:rFonts w:ascii="Cambria Math" w:hAnsi="Cambria Math"/>
-                  <w:lang w:val="de-DE"/>
                 </w:rPr>
                 <m:t>1</m:t>
               </m:r>
@@ -1782,16 +1794,21 @@
               <m:r>
                 <w:rPr>
                   <w:rFonts w:ascii="Cambria Math" w:hAnsi="Cambria Math"/>
+                </w:rPr>
+                <m:t>2</m:t>
+              </m:r>
+              <m:r>
+                <w:rPr>
+                  <w:rFonts w:ascii="Cambria Math" w:hAnsi="Cambria Math"/>
                   <w:lang w:val="de-DE"/>
                 </w:rPr>
-                <m:t>2L</m:t>
+                <m:t>L</m:t>
               </m:r>
             </m:den>
           </m:f>
           <m:r>
             <w:rPr>
               <w:rFonts w:ascii="Cambria Math" w:hAnsi="Cambria Math"/>
-              <w:lang w:val="de-DE"/>
             </w:rPr>
             <m:t>(</m:t>
           </m:r>
@@ -1826,7 +1843,6 @@
           <m:r>
             <w:rPr>
               <w:rFonts w:ascii="Cambria Math" w:hAnsi="Cambria Math"/>
-              <w:lang w:val="de-DE"/>
             </w:rPr>
             <m:t>-</m:t>
           </m:r>
@@ -1861,7 +1877,6 @@
           <m:r>
             <w:rPr>
               <w:rFonts w:ascii="Cambria Math" w:hAnsi="Cambria Math"/>
-              <w:lang w:val="de-DE"/>
             </w:rPr>
             <m:t>)</m:t>
           </m:r>
@@ -2000,7 +2015,6 @@
               <m:r>
                 <w:rPr>
                   <w:rFonts w:ascii="Cambria Math" w:hAnsi="Cambria Math"/>
-                  <w:lang w:val="de-DE"/>
                 </w:rPr>
                 <m:t>1</m:t>
               </m:r>
@@ -2009,16 +2023,21 @@
               <m:r>
                 <w:rPr>
                   <w:rFonts w:ascii="Cambria Math" w:hAnsi="Cambria Math"/>
+                </w:rPr>
+                <m:t>2×5</m:t>
+              </m:r>
+              <m:r>
+                <w:rPr>
+                  <w:rFonts w:ascii="Cambria Math" w:hAnsi="Cambria Math"/>
                   <w:lang w:val="de-DE"/>
                 </w:rPr>
-                <m:t>2×5μH</m:t>
+                <m:t>μH</m:t>
               </m:r>
             </m:den>
           </m:f>
           <m:r>
             <w:rPr>
               <w:rFonts w:ascii="Cambria Math" w:hAnsi="Cambria Math"/>
-              <w:lang w:val="de-DE"/>
             </w:rPr>
             <m:t>×(</m:t>
           </m:r>
@@ -2031,7 +2050,6 @@
           <m:r>
             <w:rPr>
               <w:rFonts w:ascii="Cambria Math" w:hAnsi="Cambria Math"/>
-              <w:lang w:val="de-DE"/>
             </w:rPr>
             <m:t>-</m:t>
           </m:r>
@@ -2044,7 +2062,6 @@
           <m:r>
             <w:rPr>
               <w:rFonts w:ascii="Cambria Math" w:hAnsi="Cambria Math"/>
-              <w:lang w:val="de-DE"/>
             </w:rPr>
             <m:t>)×</m:t>
           </m:r>
@@ -2351,7 +2368,6 @@
         </w:drawing>
       </w:r>
     </w:p>
-    <w:p/>
     <w:p>
       <w:r>
         <w:rPr>
@@ -2485,26 +2501,6 @@
     <w:p/>
     <w:p>
       <w:pPr>
-        <w:spacing w:after="0" w:line="240" w:lineRule="auto"/>
-        <w:rPr>
-          <w:rFonts w:asciiTheme="minorHAnsi" w:eastAsia="Times New Roman" w:hAnsiTheme="minorHAnsi" w:cstheme="minorHAnsi"/>
-          <w:sz w:val="24"/>
-          <w:szCs w:val="24"/>
-        </w:rPr>
-      </w:pPr>
-    </w:p>
-    <w:p>
-      <w:pPr>
-        <w:spacing w:after="240" w:line="240" w:lineRule="auto"/>
-        <w:rPr>
-          <w:rFonts w:asciiTheme="minorHAnsi" w:eastAsia="Times New Roman" w:hAnsiTheme="minorHAnsi" w:cstheme="minorHAnsi"/>
-          <w:sz w:val="24"/>
-          <w:szCs w:val="24"/>
-        </w:rPr>
-      </w:pPr>
-    </w:p>
-    <w:p>
-      <w:pPr>
         <w:spacing w:after="240" w:line="240" w:lineRule="auto"/>
         <w:rPr>
           <w:rFonts w:asciiTheme="minorHAnsi" w:eastAsia="Times New Roman" w:hAnsiTheme="minorHAnsi" w:cstheme="minorHAnsi"/>
@@ -2533,6 +2529,839 @@
           <w:szCs w:val="24"/>
         </w:rPr>
       </w:pPr>
+      <m:oMathPara>
+        <m:oMath>
+          <m:r>
+            <w:rPr>
+              <w:rFonts w:ascii="Cambria Math" w:eastAsia="Times New Roman" w:hAnsi="Cambria Math" w:cstheme="minorHAnsi"/>
+              <w:sz w:val="24"/>
+              <w:szCs w:val="24"/>
+            </w:rPr>
+            <m:t>D=</m:t>
+          </m:r>
+          <m:f>
+            <m:fPr>
+              <m:ctrlPr>
+                <w:rPr>
+                  <w:rFonts w:ascii="Cambria Math" w:eastAsia="Times New Roman" w:hAnsi="Cambria Math" w:cstheme="minorHAnsi"/>
+                  <w:i/>
+                  <w:sz w:val="24"/>
+                  <w:szCs w:val="24"/>
+                </w:rPr>
+              </m:ctrlPr>
+            </m:fPr>
+            <m:num>
+              <m:sSub>
+                <m:sSubPr>
+                  <m:ctrlPr>
+                    <w:rPr>
+                      <w:rFonts w:ascii="Cambria Math" w:eastAsia="Times New Roman" w:hAnsi="Cambria Math" w:cstheme="minorHAnsi"/>
+                      <w:i/>
+                      <w:sz w:val="24"/>
+                      <w:szCs w:val="24"/>
+                    </w:rPr>
+                  </m:ctrlPr>
+                </m:sSubPr>
+                <m:e>
+                  <m:r>
+                    <w:rPr>
+                      <w:rFonts w:ascii="Cambria Math" w:eastAsia="Times New Roman" w:hAnsi="Cambria Math" w:cstheme="minorHAnsi"/>
+                      <w:sz w:val="24"/>
+                      <w:szCs w:val="24"/>
+                    </w:rPr>
+                    <m:t>V</m:t>
+                  </m:r>
+                </m:e>
+                <m:sub>
+                  <m:r>
+                    <w:rPr>
+                      <w:rFonts w:ascii="Cambria Math" w:eastAsia="Times New Roman" w:hAnsi="Cambria Math" w:cstheme="minorHAnsi"/>
+                      <w:sz w:val="24"/>
+                      <w:szCs w:val="24"/>
+                    </w:rPr>
+                    <m:t>0</m:t>
+                  </m:r>
+                </m:sub>
+              </m:sSub>
+            </m:num>
+            <m:den>
+              <m:sSub>
+                <m:sSubPr>
+                  <m:ctrlPr>
+                    <w:rPr>
+                      <w:rFonts w:ascii="Cambria Math" w:eastAsia="Times New Roman" w:hAnsi="Cambria Math" w:cstheme="minorHAnsi"/>
+                      <w:i/>
+                      <w:sz w:val="24"/>
+                      <w:szCs w:val="24"/>
+                    </w:rPr>
+                  </m:ctrlPr>
+                </m:sSubPr>
+                <m:e>
+                  <m:r>
+                    <w:rPr>
+                      <w:rFonts w:ascii="Cambria Math" w:eastAsia="Times New Roman" w:hAnsi="Cambria Math" w:cstheme="minorHAnsi"/>
+                      <w:sz w:val="24"/>
+                      <w:szCs w:val="24"/>
+                    </w:rPr>
+                    <m:t>V</m:t>
+                  </m:r>
+                </m:e>
+                <m:sub>
+                  <m:r>
+                    <w:rPr>
+                      <w:rFonts w:ascii="Cambria Math" w:eastAsia="Times New Roman" w:hAnsi="Cambria Math" w:cstheme="minorHAnsi"/>
+                      <w:sz w:val="24"/>
+                      <w:szCs w:val="24"/>
+                    </w:rPr>
+                    <m:t>in</m:t>
+                  </m:r>
+                </m:sub>
+              </m:sSub>
+            </m:den>
+          </m:f>
+          <m:r>
+            <w:rPr>
+              <w:rFonts w:ascii="Cambria Math" w:eastAsia="Times New Roman" w:hAnsi="Cambria Math" w:cstheme="minorHAnsi"/>
+              <w:sz w:val="24"/>
+              <w:szCs w:val="24"/>
+            </w:rPr>
+            <m:t>=20.83%</m:t>
+          </m:r>
+        </m:oMath>
+      </m:oMathPara>
+    </w:p>
+    <w:p>
+      <w:pPr>
+        <w:spacing w:after="240" w:line="240" w:lineRule="auto"/>
+        <w:rPr>
+          <w:rFonts w:asciiTheme="minorHAnsi" w:eastAsia="Times New Roman" w:hAnsiTheme="minorHAnsi" w:cstheme="minorHAnsi"/>
+          <w:sz w:val="24"/>
+          <w:szCs w:val="24"/>
+        </w:rPr>
+      </w:pPr>
+      <m:oMathPara>
+        <m:oMath>
+          <m:sSub>
+            <m:sSubPr>
+              <m:ctrlPr>
+                <w:rPr>
+                  <w:rFonts w:ascii="Cambria Math" w:eastAsia="Times New Roman" w:hAnsi="Cambria Math" w:cstheme="minorHAnsi"/>
+                  <w:i/>
+                  <w:sz w:val="24"/>
+                  <w:szCs w:val="24"/>
+                </w:rPr>
+              </m:ctrlPr>
+            </m:sSubPr>
+            <m:e>
+              <m:r>
+                <w:rPr>
+                  <w:rFonts w:ascii="Cambria Math" w:eastAsia="Times New Roman" w:hAnsi="Cambria Math" w:cstheme="minorHAnsi"/>
+                  <w:sz w:val="24"/>
+                  <w:szCs w:val="24"/>
+                </w:rPr>
+                <m:t>I</m:t>
+              </m:r>
+            </m:e>
+            <m:sub>
+              <m:r>
+                <w:rPr>
+                  <w:rFonts w:ascii="Cambria Math" w:eastAsia="Times New Roman" w:hAnsi="Cambria Math" w:cstheme="minorHAnsi"/>
+                  <w:sz w:val="24"/>
+                  <w:szCs w:val="24"/>
+                </w:rPr>
+                <m:t>OB</m:t>
+              </m:r>
+            </m:sub>
+          </m:sSub>
+          <m:r>
+            <w:rPr>
+              <w:rFonts w:ascii="Cambria Math" w:eastAsia="Times New Roman" w:hAnsi="Cambria Math" w:cstheme="minorHAnsi"/>
+              <w:sz w:val="24"/>
+              <w:szCs w:val="24"/>
+            </w:rPr>
+            <m:t>=</m:t>
+          </m:r>
+          <m:f>
+            <m:fPr>
+              <m:ctrlPr>
+                <w:rPr>
+                  <w:rFonts w:ascii="Cambria Math" w:eastAsia="Times New Roman" w:hAnsi="Cambria Math" w:cstheme="minorHAnsi"/>
+                  <w:i/>
+                  <w:sz w:val="24"/>
+                  <w:szCs w:val="24"/>
+                </w:rPr>
+              </m:ctrlPr>
+            </m:fPr>
+            <m:num>
+              <m:r>
+                <w:rPr>
+                  <w:rFonts w:ascii="Cambria Math" w:eastAsia="Times New Roman" w:hAnsi="Cambria Math" w:cstheme="minorHAnsi"/>
+                  <w:sz w:val="24"/>
+                  <w:szCs w:val="24"/>
+                </w:rPr>
+                <m:t>(</m:t>
+              </m:r>
+              <m:sSub>
+                <m:sSubPr>
+                  <m:ctrlPr>
+                    <w:rPr>
+                      <w:rFonts w:ascii="Cambria Math" w:eastAsia="Times New Roman" w:hAnsi="Cambria Math" w:cstheme="minorHAnsi"/>
+                      <w:i/>
+                      <w:sz w:val="24"/>
+                      <w:szCs w:val="24"/>
+                    </w:rPr>
+                  </m:ctrlPr>
+                </m:sSubPr>
+                <m:e>
+                  <m:r>
+                    <w:rPr>
+                      <w:rFonts w:ascii="Cambria Math" w:eastAsia="Times New Roman" w:hAnsi="Cambria Math" w:cstheme="minorHAnsi"/>
+                      <w:sz w:val="24"/>
+                      <w:szCs w:val="24"/>
+                    </w:rPr>
+                    <m:t>V</m:t>
+                  </m:r>
+                </m:e>
+                <m:sub>
+                  <m:r>
+                    <w:rPr>
+                      <w:rFonts w:ascii="Cambria Math" w:eastAsia="Times New Roman" w:hAnsi="Cambria Math" w:cstheme="minorHAnsi"/>
+                      <w:sz w:val="24"/>
+                      <w:szCs w:val="24"/>
+                    </w:rPr>
+                    <m:t>D</m:t>
+                  </m:r>
+                </m:sub>
+              </m:sSub>
+              <m:r>
+                <w:rPr>
+                  <w:rFonts w:ascii="Cambria Math" w:eastAsia="Times New Roman" w:hAnsi="Cambria Math" w:cstheme="minorHAnsi"/>
+                  <w:sz w:val="24"/>
+                  <w:szCs w:val="24"/>
+                </w:rPr>
+                <m:t>-</m:t>
+              </m:r>
+              <m:sSub>
+                <m:sSubPr>
+                  <m:ctrlPr>
+                    <w:rPr>
+                      <w:rFonts w:ascii="Cambria Math" w:eastAsia="Times New Roman" w:hAnsi="Cambria Math" w:cstheme="minorHAnsi"/>
+                      <w:i/>
+                      <w:sz w:val="24"/>
+                      <w:szCs w:val="24"/>
+                    </w:rPr>
+                  </m:ctrlPr>
+                </m:sSubPr>
+                <m:e>
+                  <m:r>
+                    <w:rPr>
+                      <w:rFonts w:ascii="Cambria Math" w:eastAsia="Times New Roman" w:hAnsi="Cambria Math" w:cstheme="minorHAnsi"/>
+                      <w:sz w:val="24"/>
+                      <w:szCs w:val="24"/>
+                    </w:rPr>
+                    <m:t>V</m:t>
+                  </m:r>
+                </m:e>
+                <m:sub>
+                  <m:r>
+                    <w:rPr>
+                      <w:rFonts w:ascii="Cambria Math" w:eastAsia="Times New Roman" w:hAnsi="Cambria Math" w:cstheme="minorHAnsi"/>
+                      <w:sz w:val="24"/>
+                      <w:szCs w:val="24"/>
+                    </w:rPr>
+                    <m:t>O</m:t>
+                  </m:r>
+                </m:sub>
+              </m:sSub>
+              <m:r>
+                <w:rPr>
+                  <w:rFonts w:ascii="Cambria Math" w:eastAsia="Times New Roman" w:hAnsi="Cambria Math" w:cstheme="minorHAnsi"/>
+                  <w:sz w:val="24"/>
+                  <w:szCs w:val="24"/>
+                </w:rPr>
+                <m:t>)D</m:t>
+              </m:r>
+            </m:num>
+            <m:den>
+              <m:r>
+                <w:rPr>
+                  <w:rFonts w:ascii="Cambria Math" w:eastAsia="Times New Roman" w:hAnsi="Cambria Math" w:cstheme="minorHAnsi"/>
+                  <w:sz w:val="24"/>
+                  <w:szCs w:val="24"/>
+                </w:rPr>
+                <m:t>2L</m:t>
+              </m:r>
+              <m:sSub>
+                <m:sSubPr>
+                  <m:ctrlPr>
+                    <w:rPr>
+                      <w:rFonts w:ascii="Cambria Math" w:eastAsia="Times New Roman" w:hAnsi="Cambria Math" w:cstheme="minorHAnsi"/>
+                      <w:i/>
+                      <w:sz w:val="24"/>
+                      <w:szCs w:val="24"/>
+                    </w:rPr>
+                  </m:ctrlPr>
+                </m:sSubPr>
+                <m:e>
+                  <m:r>
+                    <w:rPr>
+                      <w:rFonts w:ascii="Cambria Math" w:eastAsia="Times New Roman" w:hAnsi="Cambria Math" w:cstheme="minorHAnsi"/>
+                      <w:sz w:val="24"/>
+                      <w:szCs w:val="24"/>
+                    </w:rPr>
+                    <m:t>f</m:t>
+                  </m:r>
+                </m:e>
+                <m:sub>
+                  <m:r>
+                    <w:rPr>
+                      <w:rFonts w:ascii="Cambria Math" w:eastAsia="Times New Roman" w:hAnsi="Cambria Math" w:cstheme="minorHAnsi"/>
+                      <w:sz w:val="24"/>
+                      <w:szCs w:val="24"/>
+                    </w:rPr>
+                    <m:t>S</m:t>
+                  </m:r>
+                </m:sub>
+              </m:sSub>
+            </m:den>
+          </m:f>
+          <m:r>
+            <w:rPr>
+              <w:rFonts w:ascii="Cambria Math" w:eastAsia="Times New Roman" w:hAnsi="Cambria Math" w:cstheme="minorHAnsi"/>
+              <w:sz w:val="24"/>
+              <w:szCs w:val="24"/>
+            </w:rPr>
+            <m:t>=0.792A</m:t>
+          </m:r>
+        </m:oMath>
+      </m:oMathPara>
+    </w:p>
+    <w:p>
+      <w:pPr>
+        <w:pStyle w:val="Balk3"/>
+        <w:rPr>
+          <w:rFonts w:asciiTheme="minorHAnsi" w:eastAsia="Times New Roman" w:hAnsiTheme="minorHAnsi"/>
+          <w:color w:val="auto"/>
+          <w:shd w:val="clear" w:color="auto" w:fill="FFFFFF"/>
+        </w:rPr>
+      </w:pPr>
+      <m:oMathPara>
+        <m:oMath>
+          <m:r>
+            <m:rPr>
+              <m:sty m:val="p"/>
+            </m:rPr>
+            <w:rPr>
+              <w:rFonts w:ascii="Cambria Math" w:eastAsia="Times New Roman" w:hAnsi="Cambria Math"/>
+              <w:color w:val="auto"/>
+            </w:rPr>
+            <m:t>R=</m:t>
+          </m:r>
+          <m:f>
+            <m:fPr>
+              <m:ctrlPr>
+                <w:rPr>
+                  <w:rFonts w:ascii="Cambria Math" w:eastAsia="Times New Roman" w:hAnsi="Cambria Math"/>
+                  <w:color w:val="auto"/>
+                </w:rPr>
+              </m:ctrlPr>
+            </m:fPr>
+            <m:num>
+              <m:sSub>
+                <m:sSubPr>
+                  <m:ctrlPr>
+                    <w:rPr>
+                      <w:rFonts w:ascii="Cambria Math" w:eastAsia="Times New Roman" w:hAnsi="Cambria Math"/>
+                      <w:color w:val="auto"/>
+                    </w:rPr>
+                  </m:ctrlPr>
+                </m:sSubPr>
+                <m:e>
+                  <m:r>
+                    <m:rPr>
+                      <m:sty m:val="p"/>
+                    </m:rPr>
+                    <w:rPr>
+                      <w:rFonts w:ascii="Cambria Math" w:eastAsia="Times New Roman" w:hAnsi="Cambria Math"/>
+                      <w:color w:val="auto"/>
+                    </w:rPr>
+                    <m:t>V</m:t>
+                  </m:r>
+                </m:e>
+                <m:sub>
+                  <m:r>
+                    <m:rPr>
+                      <m:sty m:val="p"/>
+                    </m:rPr>
+                    <w:rPr>
+                      <w:rFonts w:ascii="Cambria Math" w:eastAsia="Times New Roman" w:hAnsi="Cambria Math"/>
+                      <w:color w:val="auto"/>
+                    </w:rPr>
+                    <m:t>O</m:t>
+                  </m:r>
+                </m:sub>
+              </m:sSub>
+            </m:num>
+            <m:den>
+              <m:sSub>
+                <m:sSubPr>
+                  <m:ctrlPr>
+                    <w:rPr>
+                      <w:rFonts w:ascii="Cambria Math" w:eastAsia="Times New Roman" w:hAnsi="Cambria Math"/>
+                      <w:color w:val="auto"/>
+                    </w:rPr>
+                  </m:ctrlPr>
+                </m:sSubPr>
+                <m:e>
+                  <m:r>
+                    <m:rPr>
+                      <m:sty m:val="p"/>
+                    </m:rPr>
+                    <w:rPr>
+                      <w:rFonts w:ascii="Cambria Math" w:eastAsia="Times New Roman" w:hAnsi="Cambria Math"/>
+                      <w:color w:val="auto"/>
+                    </w:rPr>
+                    <m:t>I</m:t>
+                  </m:r>
+                </m:e>
+                <m:sub>
+                  <m:r>
+                    <m:rPr>
+                      <m:sty m:val="p"/>
+                    </m:rPr>
+                    <w:rPr>
+                      <w:rFonts w:ascii="Cambria Math" w:eastAsia="Times New Roman" w:hAnsi="Cambria Math"/>
+                      <w:color w:val="auto"/>
+                    </w:rPr>
+                    <m:t>OB</m:t>
+                  </m:r>
+                </m:sub>
+              </m:sSub>
+            </m:den>
+          </m:f>
+          <m:r>
+            <m:rPr>
+              <m:sty m:val="p"/>
+            </m:rPr>
+            <w:rPr>
+              <w:rFonts w:ascii="Cambria Math" w:eastAsia="Times New Roman" w:hAnsi="Cambria Math"/>
+              <w:color w:val="auto"/>
+            </w:rPr>
+            <m:t>=6.316</m:t>
+          </m:r>
+          <m:r>
+            <m:rPr>
+              <m:sty m:val="p"/>
+            </m:rPr>
+            <w:rPr>
+              <w:rFonts w:ascii="Cambria Math" w:hAnsi="Cambria Math" w:cs="Arial"/>
+              <w:color w:val="auto"/>
+              <w:shd w:val="clear" w:color="auto" w:fill="FFFFFF"/>
+            </w:rPr>
+            <m:t>Ω</m:t>
+          </m:r>
+        </m:oMath>
+      </m:oMathPara>
+    </w:p>
+    <w:p>
+      <w:pPr>
+        <w:keepNext/>
+        <w:spacing w:after="240" w:line="240" w:lineRule="auto"/>
+        <w:jc w:val="center"/>
+      </w:pPr>
+      <w:r>
+        <w:rPr>
+          <w:rFonts w:asciiTheme="minorHAnsi" w:eastAsia="Times New Roman" w:hAnsiTheme="minorHAnsi" w:cstheme="minorHAnsi"/>
+          <w:noProof/>
+          <w:sz w:val="24"/>
+          <w:szCs w:val="24"/>
+        </w:rPr>
+        <w:drawing>
+          <wp:inline distT="0" distB="0" distL="0" distR="0" wp14:anchorId="371D406E" wp14:editId="0C457CF8">
+            <wp:extent cx="5760720" cy="2743200"/>
+            <wp:effectExtent l="0" t="0" r="0" b="0"/>
+            <wp:docPr id="9" name="Resim 9"/>
+            <wp:cNvGraphicFramePr>
+              <a:graphicFrameLocks xmlns:a="http://schemas.openxmlformats.org/drawingml/2006/main" noChangeAspect="1"/>
+            </wp:cNvGraphicFramePr>
+            <a:graphic xmlns:a="http://schemas.openxmlformats.org/drawingml/2006/main">
+              <a:graphicData uri="http://schemas.openxmlformats.org/drawingml/2006/picture">
+                <pic:pic xmlns:pic="http://schemas.openxmlformats.org/drawingml/2006/picture">
+                  <pic:nvPicPr>
+                    <pic:cNvPr id="0" name="Picture 1"/>
+                    <pic:cNvPicPr>
+                      <a:picLocks noChangeAspect="1" noChangeArrowheads="1"/>
+                    </pic:cNvPicPr>
+                  </pic:nvPicPr>
+                  <pic:blipFill>
+                    <a:blip r:embed="rId15" cstate="print">
+                      <a:extLst>
+                        <a:ext uri="{28A0092B-C50C-407E-A947-70E740481C1C}">
+                          <a14:useLocalDpi xmlns:a14="http://schemas.microsoft.com/office/drawing/2010/main" val="0"/>
+                        </a:ext>
+                      </a:extLst>
+                    </a:blip>
+                    <a:srcRect/>
+                    <a:stretch>
+                      <a:fillRect/>
+                    </a:stretch>
+                  </pic:blipFill>
+                  <pic:spPr bwMode="auto">
+                    <a:xfrm>
+                      <a:off x="0" y="0"/>
+                      <a:ext cx="5760720" cy="2743200"/>
+                    </a:xfrm>
+                    <a:prstGeom prst="rect">
+                      <a:avLst/>
+                    </a:prstGeom>
+                    <a:noFill/>
+                    <a:ln>
+                      <a:noFill/>
+                    </a:ln>
+                  </pic:spPr>
+                </pic:pic>
+              </a:graphicData>
+            </a:graphic>
+          </wp:inline>
+        </w:drawing>
+      </w:r>
+    </w:p>
+    <w:p>
+      <w:pPr>
+        <w:pStyle w:val="ResimYazs"/>
+        <w:jc w:val="center"/>
+      </w:pPr>
+      <w:r>
+        <w:t xml:space="preserve">Figure </w:t>
+      </w:r>
+      <w:r>
+        <w:fldChar w:fldCharType="begin"/>
+      </w:r>
+      <w:r>
+        <w:instrText xml:space="preserve"> SEQ Figure \* ARABIC </w:instrText>
+      </w:r>
+      <w:r>
+        <w:fldChar w:fldCharType="separate"/>
+      </w:r>
+      <w:r>
+        <w:rPr>
+          <w:noProof/>
+        </w:rPr>
+        <w:t>2</w:t>
+      </w:r>
+      <w:r>
+        <w:fldChar w:fldCharType="end"/>
+      </w:r>
+      <w:r>
+        <w:t>: Inductor Voltage and Current Graph</w:t>
+      </w:r>
+    </w:p>
+    <w:p>
+      <w:pPr>
+        <w:keepNext/>
+        <w:jc w:val="center"/>
+      </w:pPr>
+      <w:r>
+        <w:rPr>
+          <w:noProof/>
+        </w:rPr>
+        <w:lastRenderedPageBreak/>
+        <w:drawing>
+          <wp:inline distT="0" distB="0" distL="0" distR="0" wp14:anchorId="443F8EC5" wp14:editId="5F76B48E">
+            <wp:extent cx="5760720" cy="2743200"/>
+            <wp:effectExtent l="0" t="0" r="0" b="0"/>
+            <wp:docPr id="10" name="Resim 10"/>
+            <wp:cNvGraphicFramePr>
+              <a:graphicFrameLocks xmlns:a="http://schemas.openxmlformats.org/drawingml/2006/main" noChangeAspect="1"/>
+            </wp:cNvGraphicFramePr>
+            <a:graphic xmlns:a="http://schemas.openxmlformats.org/drawingml/2006/main">
+              <a:graphicData uri="http://schemas.openxmlformats.org/drawingml/2006/picture">
+                <pic:pic xmlns:pic="http://schemas.openxmlformats.org/drawingml/2006/picture">
+                  <pic:nvPicPr>
+                    <pic:cNvPr id="0" name="Picture 2"/>
+                    <pic:cNvPicPr>
+                      <a:picLocks noChangeAspect="1" noChangeArrowheads="1"/>
+                    </pic:cNvPicPr>
+                  </pic:nvPicPr>
+                  <pic:blipFill>
+                    <a:blip r:embed="rId16" cstate="print">
+                      <a:extLst>
+                        <a:ext uri="{28A0092B-C50C-407E-A947-70E740481C1C}">
+                          <a14:useLocalDpi xmlns:a14="http://schemas.microsoft.com/office/drawing/2010/main" val="0"/>
+                        </a:ext>
+                      </a:extLst>
+                    </a:blip>
+                    <a:srcRect/>
+                    <a:stretch>
+                      <a:fillRect/>
+                    </a:stretch>
+                  </pic:blipFill>
+                  <pic:spPr bwMode="auto">
+                    <a:xfrm>
+                      <a:off x="0" y="0"/>
+                      <a:ext cx="5760720" cy="2743200"/>
+                    </a:xfrm>
+                    <a:prstGeom prst="rect">
+                      <a:avLst/>
+                    </a:prstGeom>
+                    <a:noFill/>
+                    <a:ln>
+                      <a:noFill/>
+                    </a:ln>
+                  </pic:spPr>
+                </pic:pic>
+              </a:graphicData>
+            </a:graphic>
+          </wp:inline>
+        </w:drawing>
+      </w:r>
+    </w:p>
+    <w:p>
+      <w:pPr>
+        <w:pStyle w:val="ResimYazs"/>
+        <w:jc w:val="center"/>
+      </w:pPr>
+      <w:r>
+        <w:t xml:space="preserve">Figure </w:t>
+      </w:r>
+      <w:r>
+        <w:fldChar w:fldCharType="begin"/>
+      </w:r>
+      <w:r>
+        <w:instrText xml:space="preserve"> SEQ Figure \* ARABIC </w:instrText>
+      </w:r>
+      <w:r>
+        <w:fldChar w:fldCharType="separate"/>
+      </w:r>
+      <w:r>
+        <w:rPr>
+          <w:noProof/>
+        </w:rPr>
+        <w:t>3</w:t>
+      </w:r>
+      <w:r>
+        <w:fldChar w:fldCharType="end"/>
+      </w:r>
+      <w:r>
+        <w:t>: Output Voltage Graph</w:t>
+      </w:r>
+    </w:p>
+    <w:p/>
+    <w:p>
+      <w:pPr>
+        <w:keepNext/>
+        <w:jc w:val="center"/>
+      </w:pPr>
+      <w:r>
+        <w:rPr>
+          <w:noProof/>
+        </w:rPr>
+        <w:drawing>
+          <wp:inline distT="0" distB="0" distL="0" distR="0" wp14:anchorId="485D47DE" wp14:editId="44240D5D">
+            <wp:extent cx="5760720" cy="2743200"/>
+            <wp:effectExtent l="0" t="0" r="0" b="0"/>
+            <wp:docPr id="11" name="Resim 11"/>
+            <wp:cNvGraphicFramePr>
+              <a:graphicFrameLocks xmlns:a="http://schemas.openxmlformats.org/drawingml/2006/main" noChangeAspect="1"/>
+            </wp:cNvGraphicFramePr>
+            <a:graphic xmlns:a="http://schemas.openxmlformats.org/drawingml/2006/main">
+              <a:graphicData uri="http://schemas.openxmlformats.org/drawingml/2006/picture">
+                <pic:pic xmlns:pic="http://schemas.openxmlformats.org/drawingml/2006/picture">
+                  <pic:nvPicPr>
+                    <pic:cNvPr id="0" name="Picture 3"/>
+                    <pic:cNvPicPr>
+                      <a:picLocks noChangeAspect="1" noChangeArrowheads="1"/>
+                    </pic:cNvPicPr>
+                  </pic:nvPicPr>
+                  <pic:blipFill>
+                    <a:blip r:embed="rId17" cstate="print">
+                      <a:extLst>
+                        <a:ext uri="{28A0092B-C50C-407E-A947-70E740481C1C}">
+                          <a14:useLocalDpi xmlns:a14="http://schemas.microsoft.com/office/drawing/2010/main" val="0"/>
+                        </a:ext>
+                      </a:extLst>
+                    </a:blip>
+                    <a:srcRect/>
+                    <a:stretch>
+                      <a:fillRect/>
+                    </a:stretch>
+                  </pic:blipFill>
+                  <pic:spPr bwMode="auto">
+                    <a:xfrm>
+                      <a:off x="0" y="0"/>
+                      <a:ext cx="5760720" cy="2743200"/>
+                    </a:xfrm>
+                    <a:prstGeom prst="rect">
+                      <a:avLst/>
+                    </a:prstGeom>
+                    <a:noFill/>
+                    <a:ln>
+                      <a:noFill/>
+                    </a:ln>
+                  </pic:spPr>
+                </pic:pic>
+              </a:graphicData>
+            </a:graphic>
+          </wp:inline>
+        </w:drawing>
+      </w:r>
+    </w:p>
+    <w:p>
+      <w:pPr>
+        <w:pStyle w:val="ResimYazs"/>
+        <w:jc w:val="center"/>
+      </w:pPr>
+      <w:r>
+        <w:t xml:space="preserve">Figure </w:t>
+      </w:r>
+      <w:r>
+        <w:fldChar w:fldCharType="begin"/>
+      </w:r>
+      <w:r>
+        <w:instrText xml:space="preserve"> SEQ Figure \* ARABIC </w:instrText>
+      </w:r>
+      <w:r>
+        <w:fldChar w:fldCharType="separate"/>
+      </w:r>
+      <w:r>
+        <w:rPr>
+          <w:noProof/>
+        </w:rPr>
+        <w:t>4</w:t>
+      </w:r>
+      <w:r>
+        <w:fldChar w:fldCharType="end"/>
+      </w:r>
+      <w:r>
+        <w:t>: Diode Voltage and Current Graph</w:t>
+      </w:r>
+    </w:p>
+    <w:p>
+      <w:pPr>
+        <w:keepNext/>
+        <w:jc w:val="center"/>
+      </w:pPr>
+      <w:r>
+        <w:rPr>
+          <w:noProof/>
+        </w:rPr>
+        <w:lastRenderedPageBreak/>
+        <w:drawing>
+          <wp:inline distT="0" distB="0" distL="0" distR="0" wp14:anchorId="776A4BD1" wp14:editId="485B6136">
+            <wp:extent cx="5760720" cy="2743200"/>
+            <wp:effectExtent l="0" t="0" r="0" b="0"/>
+            <wp:docPr id="12" name="Resim 12"/>
+            <wp:cNvGraphicFramePr>
+              <a:graphicFrameLocks xmlns:a="http://schemas.openxmlformats.org/drawingml/2006/main" noChangeAspect="1"/>
+            </wp:cNvGraphicFramePr>
+            <a:graphic xmlns:a="http://schemas.openxmlformats.org/drawingml/2006/main">
+              <a:graphicData uri="http://schemas.openxmlformats.org/drawingml/2006/picture">
+                <pic:pic xmlns:pic="http://schemas.openxmlformats.org/drawingml/2006/picture">
+                  <pic:nvPicPr>
+                    <pic:cNvPr id="0" name="Picture 4"/>
+                    <pic:cNvPicPr>
+                      <a:picLocks noChangeAspect="1" noChangeArrowheads="1"/>
+                    </pic:cNvPicPr>
+                  </pic:nvPicPr>
+                  <pic:blipFill>
+                    <a:blip r:embed="rId18" cstate="print">
+                      <a:extLst>
+                        <a:ext uri="{28A0092B-C50C-407E-A947-70E740481C1C}">
+                          <a14:useLocalDpi xmlns:a14="http://schemas.microsoft.com/office/drawing/2010/main" val="0"/>
+                        </a:ext>
+                      </a:extLst>
+                    </a:blip>
+                    <a:srcRect/>
+                    <a:stretch>
+                      <a:fillRect/>
+                    </a:stretch>
+                  </pic:blipFill>
+                  <pic:spPr bwMode="auto">
+                    <a:xfrm>
+                      <a:off x="0" y="0"/>
+                      <a:ext cx="5760720" cy="2743200"/>
+                    </a:xfrm>
+                    <a:prstGeom prst="rect">
+                      <a:avLst/>
+                    </a:prstGeom>
+                    <a:noFill/>
+                    <a:ln>
+                      <a:noFill/>
+                    </a:ln>
+                  </pic:spPr>
+                </pic:pic>
+              </a:graphicData>
+            </a:graphic>
+          </wp:inline>
+        </w:drawing>
+      </w:r>
+    </w:p>
+    <w:p>
+      <w:pPr>
+        <w:pStyle w:val="ResimYazs"/>
+        <w:jc w:val="center"/>
+      </w:pPr>
+      <w:r>
+        <w:t xml:space="preserve">Figure </w:t>
+      </w:r>
+      <w:r>
+        <w:fldChar w:fldCharType="begin"/>
+      </w:r>
+      <w:r>
+        <w:instrText xml:space="preserve"> SEQ Figure \* ARABIC </w:instrText>
+      </w:r>
+      <w:r>
+        <w:fldChar w:fldCharType="separate"/>
+      </w:r>
+      <w:r>
+        <w:rPr>
+          <w:noProof/>
+        </w:rPr>
+        <w:t>5</w:t>
+      </w:r>
+      <w:r>
+        <w:fldChar w:fldCharType="end"/>
+      </w:r>
+      <w:r>
+        <w:t>: Switch Voltage and Current Graph</w:t>
+      </w:r>
+    </w:p>
+    <w:p>
+      <w:pPr>
+        <w:spacing w:after="0" w:line="240" w:lineRule="auto"/>
+      </w:pPr>
+      <w:r>
+        <w:t xml:space="preserve">In this part, the continuous current mode of the buck converter was observed. When the inductor current graph was examined, </w:t>
+      </w:r>
+      <w:proofErr w:type="gramStart"/>
+      <w:r>
+        <w:t>it can be seen that the</w:t>
+      </w:r>
+      <w:proofErr w:type="gramEnd"/>
+      <w:r>
+        <w:t xml:space="preserve"> current does not remain zero; it goes down to zero and goes up. </w:t>
+      </w:r>
+    </w:p>
+    <w:p>
+      <w:pPr>
+        <w:spacing w:after="0" w:line="240" w:lineRule="auto"/>
+      </w:pPr>
+      <w:r>
+        <w:t xml:space="preserve">In addition, the peak current value that guarantees CCM operation was 1.6A in part a. In this part, </w:t>
+      </w:r>
+      <w:proofErr w:type="gramStart"/>
+      <w:r>
+        <w:t>it can be seen that peak</w:t>
+      </w:r>
+      <w:proofErr w:type="gramEnd"/>
+      <w:r>
+        <w:t xml:space="preserve"> was 1.6A, and this is suitable for part a. </w:t>
+      </w:r>
+    </w:p>
+    <w:p>
+      <w:pPr>
+        <w:spacing w:after="0" w:line="240" w:lineRule="auto"/>
+      </w:pPr>
     </w:p>
     <w:p>
       <w:pPr>
@@ -2557,24 +3386,788 @@
     </w:p>
     <w:p>
       <w:pPr>
+        <w:spacing w:after="240" w:line="240" w:lineRule="auto"/>
+        <w:rPr>
+          <w:rFonts w:asciiTheme="minorHAnsi" w:eastAsia="Times New Roman" w:hAnsiTheme="minorHAnsi" w:cstheme="minorHAnsi"/>
+          <w:sz w:val="24"/>
+          <w:szCs w:val="24"/>
+        </w:rPr>
+      </w:pPr>
+      <m:oMathPara>
+        <m:oMath>
+          <m:r>
+            <w:rPr>
+              <w:rFonts w:ascii="Cambria Math" w:eastAsia="Times New Roman" w:hAnsi="Cambria Math" w:cstheme="minorHAnsi"/>
+              <w:sz w:val="24"/>
+              <w:szCs w:val="24"/>
+            </w:rPr>
+            <m:t>D=</m:t>
+          </m:r>
+          <m:f>
+            <m:fPr>
+              <m:ctrlPr>
+                <w:rPr>
+                  <w:rFonts w:ascii="Cambria Math" w:eastAsia="Times New Roman" w:hAnsi="Cambria Math" w:cstheme="minorHAnsi"/>
+                  <w:i/>
+                  <w:sz w:val="24"/>
+                  <w:szCs w:val="24"/>
+                </w:rPr>
+              </m:ctrlPr>
+            </m:fPr>
+            <m:num>
+              <m:sSub>
+                <m:sSubPr>
+                  <m:ctrlPr>
+                    <w:rPr>
+                      <w:rFonts w:ascii="Cambria Math" w:eastAsia="Times New Roman" w:hAnsi="Cambria Math" w:cstheme="minorHAnsi"/>
+                      <w:i/>
+                      <w:sz w:val="24"/>
+                      <w:szCs w:val="24"/>
+                    </w:rPr>
+                  </m:ctrlPr>
+                </m:sSubPr>
+                <m:e>
+                  <m:r>
+                    <w:rPr>
+                      <w:rFonts w:ascii="Cambria Math" w:eastAsia="Times New Roman" w:hAnsi="Cambria Math" w:cstheme="minorHAnsi"/>
+                      <w:sz w:val="24"/>
+                      <w:szCs w:val="24"/>
+                    </w:rPr>
+                    <m:t>V</m:t>
+                  </m:r>
+                </m:e>
+                <m:sub>
+                  <m:r>
+                    <w:rPr>
+                      <w:rFonts w:ascii="Cambria Math" w:eastAsia="Times New Roman" w:hAnsi="Cambria Math" w:cstheme="minorHAnsi"/>
+                      <w:sz w:val="24"/>
+                      <w:szCs w:val="24"/>
+                    </w:rPr>
+                    <m:t>0</m:t>
+                  </m:r>
+                </m:sub>
+              </m:sSub>
+            </m:num>
+            <m:den>
+              <m:sSub>
+                <m:sSubPr>
+                  <m:ctrlPr>
+                    <w:rPr>
+                      <w:rFonts w:ascii="Cambria Math" w:eastAsia="Times New Roman" w:hAnsi="Cambria Math" w:cstheme="minorHAnsi"/>
+                      <w:i/>
+                      <w:sz w:val="24"/>
+                      <w:szCs w:val="24"/>
+                    </w:rPr>
+                  </m:ctrlPr>
+                </m:sSubPr>
+                <m:e>
+                  <m:r>
+                    <w:rPr>
+                      <w:rFonts w:ascii="Cambria Math" w:eastAsia="Times New Roman" w:hAnsi="Cambria Math" w:cstheme="minorHAnsi"/>
+                      <w:sz w:val="24"/>
+                      <w:szCs w:val="24"/>
+                    </w:rPr>
+                    <m:t>V</m:t>
+                  </m:r>
+                </m:e>
+                <m:sub>
+                  <m:r>
+                    <w:rPr>
+                      <w:rFonts w:ascii="Cambria Math" w:eastAsia="Times New Roman" w:hAnsi="Cambria Math" w:cstheme="minorHAnsi"/>
+                      <w:sz w:val="24"/>
+                      <w:szCs w:val="24"/>
+                    </w:rPr>
+                    <m:t>in</m:t>
+                  </m:r>
+                </m:sub>
+              </m:sSub>
+            </m:den>
+          </m:f>
+          <m:r>
+            <w:rPr>
+              <w:rFonts w:ascii="Cambria Math" w:eastAsia="Times New Roman" w:hAnsi="Cambria Math" w:cstheme="minorHAnsi"/>
+              <w:sz w:val="24"/>
+              <w:szCs w:val="24"/>
+            </w:rPr>
+            <m:t>=41.67%</m:t>
+          </m:r>
+        </m:oMath>
+      </m:oMathPara>
+    </w:p>
+    <w:p>
+      <w:pPr>
+        <w:spacing w:after="240" w:line="240" w:lineRule="auto"/>
+        <w:rPr>
+          <w:rFonts w:asciiTheme="minorHAnsi" w:eastAsia="Times New Roman" w:hAnsiTheme="minorHAnsi" w:cstheme="minorHAnsi"/>
+          <w:sz w:val="24"/>
+          <w:szCs w:val="24"/>
+        </w:rPr>
+      </w:pPr>
+      <m:oMathPara>
+        <m:oMath>
+          <m:sSub>
+            <m:sSubPr>
+              <m:ctrlPr>
+                <w:rPr>
+                  <w:rFonts w:ascii="Cambria Math" w:eastAsia="Times New Roman" w:hAnsi="Cambria Math" w:cstheme="minorHAnsi"/>
+                  <w:i/>
+                  <w:sz w:val="24"/>
+                  <w:szCs w:val="24"/>
+                </w:rPr>
+              </m:ctrlPr>
+            </m:sSubPr>
+            <m:e>
+              <m:r>
+                <w:rPr>
+                  <w:rFonts w:ascii="Cambria Math" w:eastAsia="Times New Roman" w:hAnsi="Cambria Math" w:cstheme="minorHAnsi"/>
+                  <w:sz w:val="24"/>
+                  <w:szCs w:val="24"/>
+                </w:rPr>
+                <m:t>I</m:t>
+              </m:r>
+            </m:e>
+            <m:sub>
+              <m:r>
+                <w:rPr>
+                  <w:rFonts w:ascii="Cambria Math" w:eastAsia="Times New Roman" w:hAnsi="Cambria Math" w:cstheme="minorHAnsi"/>
+                  <w:sz w:val="24"/>
+                  <w:szCs w:val="24"/>
+                </w:rPr>
+                <m:t>OB</m:t>
+              </m:r>
+            </m:sub>
+          </m:sSub>
+          <m:r>
+            <w:rPr>
+              <w:rFonts w:ascii="Cambria Math" w:eastAsia="Times New Roman" w:hAnsi="Cambria Math" w:cstheme="minorHAnsi"/>
+              <w:sz w:val="24"/>
+              <w:szCs w:val="24"/>
+            </w:rPr>
+            <m:t>=</m:t>
+          </m:r>
+          <m:f>
+            <m:fPr>
+              <m:ctrlPr>
+                <w:rPr>
+                  <w:rFonts w:ascii="Cambria Math" w:eastAsia="Times New Roman" w:hAnsi="Cambria Math" w:cstheme="minorHAnsi"/>
+                  <w:i/>
+                  <w:sz w:val="24"/>
+                  <w:szCs w:val="24"/>
+                </w:rPr>
+              </m:ctrlPr>
+            </m:fPr>
+            <m:num>
+              <m:r>
+                <w:rPr>
+                  <w:rFonts w:ascii="Cambria Math" w:eastAsia="Times New Roman" w:hAnsi="Cambria Math" w:cstheme="minorHAnsi"/>
+                  <w:sz w:val="24"/>
+                  <w:szCs w:val="24"/>
+                </w:rPr>
+                <m:t>P</m:t>
+              </m:r>
+            </m:num>
+            <m:den>
+              <m:sSub>
+                <m:sSubPr>
+                  <m:ctrlPr>
+                    <w:rPr>
+                      <w:rFonts w:ascii="Cambria Math" w:eastAsia="Times New Roman" w:hAnsi="Cambria Math" w:cstheme="minorHAnsi"/>
+                      <w:i/>
+                      <w:sz w:val="24"/>
+                      <w:szCs w:val="24"/>
+                    </w:rPr>
+                  </m:ctrlPr>
+                </m:sSubPr>
+                <m:e>
+                  <m:r>
+                    <w:rPr>
+                      <w:rFonts w:ascii="Cambria Math" w:eastAsia="Times New Roman" w:hAnsi="Cambria Math" w:cstheme="minorHAnsi"/>
+                      <w:sz w:val="24"/>
+                      <w:szCs w:val="24"/>
+                    </w:rPr>
+                    <m:t>V</m:t>
+                  </m:r>
+                </m:e>
+                <m:sub>
+                  <m:r>
+                    <w:rPr>
+                      <w:rFonts w:ascii="Cambria Math" w:eastAsia="Times New Roman" w:hAnsi="Cambria Math" w:cstheme="minorHAnsi"/>
+                      <w:sz w:val="24"/>
+                      <w:szCs w:val="24"/>
+                    </w:rPr>
+                    <m:t>O</m:t>
+                  </m:r>
+                </m:sub>
+              </m:sSub>
+            </m:den>
+          </m:f>
+          <m:r>
+            <w:rPr>
+              <w:rFonts w:ascii="Cambria Math" w:eastAsia="Times New Roman" w:hAnsi="Cambria Math" w:cstheme="minorHAnsi"/>
+              <w:sz w:val="24"/>
+              <w:szCs w:val="24"/>
+            </w:rPr>
+            <m:t>=</m:t>
+          </m:r>
+          <m:f>
+            <m:fPr>
+              <m:ctrlPr>
+                <w:rPr>
+                  <w:rFonts w:ascii="Cambria Math" w:eastAsia="Times New Roman" w:hAnsi="Cambria Math" w:cstheme="minorHAnsi"/>
+                  <w:i/>
+                  <w:sz w:val="24"/>
+                  <w:szCs w:val="24"/>
+                </w:rPr>
+              </m:ctrlPr>
+            </m:fPr>
+            <m:num>
+              <m:r>
+                <w:rPr>
+                  <w:rFonts w:ascii="Cambria Math" w:eastAsia="Times New Roman" w:hAnsi="Cambria Math" w:cstheme="minorHAnsi"/>
+                  <w:sz w:val="24"/>
+                  <w:szCs w:val="24"/>
+                </w:rPr>
+                <m:t>1W</m:t>
+              </m:r>
+            </m:num>
+            <m:den>
+              <m:r>
+                <w:rPr>
+                  <w:rFonts w:ascii="Cambria Math" w:eastAsia="Times New Roman" w:hAnsi="Cambria Math" w:cstheme="minorHAnsi"/>
+                  <w:sz w:val="24"/>
+                  <w:szCs w:val="24"/>
+                </w:rPr>
+                <m:t>5V</m:t>
+              </m:r>
+            </m:den>
+          </m:f>
+          <m:r>
+            <w:rPr>
+              <w:rFonts w:ascii="Cambria Math" w:eastAsia="Times New Roman" w:hAnsi="Cambria Math" w:cstheme="minorHAnsi"/>
+              <w:sz w:val="24"/>
+              <w:szCs w:val="24"/>
+            </w:rPr>
+            <m:t>=0.2 A</m:t>
+          </m:r>
+        </m:oMath>
+      </m:oMathPara>
+    </w:p>
+    <w:p>
+      <w:pPr>
+        <w:pStyle w:val="Balk3"/>
+        <w:rPr>
+          <w:rFonts w:asciiTheme="minorHAnsi" w:eastAsia="Times New Roman" w:hAnsiTheme="minorHAnsi"/>
+          <w:color w:val="auto"/>
+          <w:shd w:val="clear" w:color="auto" w:fill="FFFFFF"/>
+        </w:rPr>
+      </w:pPr>
+      <m:oMathPara>
+        <m:oMath>
+          <m:r>
+            <m:rPr>
+              <m:sty m:val="p"/>
+            </m:rPr>
+            <w:rPr>
+              <w:rFonts w:ascii="Cambria Math" w:eastAsia="Times New Roman" w:hAnsi="Cambria Math"/>
+              <w:color w:val="auto"/>
+            </w:rPr>
+            <m:t>R=</m:t>
+          </m:r>
+          <m:f>
+            <m:fPr>
+              <m:ctrlPr>
+                <w:rPr>
+                  <w:rFonts w:ascii="Cambria Math" w:eastAsia="Times New Roman" w:hAnsi="Cambria Math"/>
+                  <w:color w:val="auto"/>
+                </w:rPr>
+              </m:ctrlPr>
+            </m:fPr>
+            <m:num>
+              <m:sSub>
+                <m:sSubPr>
+                  <m:ctrlPr>
+                    <w:rPr>
+                      <w:rFonts w:ascii="Cambria Math" w:eastAsia="Times New Roman" w:hAnsi="Cambria Math"/>
+                      <w:color w:val="auto"/>
+                    </w:rPr>
+                  </m:ctrlPr>
+                </m:sSubPr>
+                <m:e>
+                  <m:r>
+                    <m:rPr>
+                      <m:sty m:val="p"/>
+                    </m:rPr>
+                    <w:rPr>
+                      <w:rFonts w:ascii="Cambria Math" w:eastAsia="Times New Roman" w:hAnsi="Cambria Math"/>
+                      <w:color w:val="auto"/>
+                    </w:rPr>
+                    <m:t>V</m:t>
+                  </m:r>
+                </m:e>
+                <m:sub>
+                  <m:r>
+                    <m:rPr>
+                      <m:sty m:val="p"/>
+                    </m:rPr>
+                    <w:rPr>
+                      <w:rFonts w:ascii="Cambria Math" w:eastAsia="Times New Roman" w:hAnsi="Cambria Math"/>
+                      <w:color w:val="auto"/>
+                    </w:rPr>
+                    <m:t>O</m:t>
+                  </m:r>
+                </m:sub>
+              </m:sSub>
+            </m:num>
+            <m:den>
+              <m:sSub>
+                <m:sSubPr>
+                  <m:ctrlPr>
+                    <w:rPr>
+                      <w:rFonts w:ascii="Cambria Math" w:eastAsia="Times New Roman" w:hAnsi="Cambria Math"/>
+                      <w:color w:val="auto"/>
+                    </w:rPr>
+                  </m:ctrlPr>
+                </m:sSubPr>
+                <m:e>
+                  <m:r>
+                    <m:rPr>
+                      <m:sty m:val="p"/>
+                    </m:rPr>
+                    <w:rPr>
+                      <w:rFonts w:ascii="Cambria Math" w:eastAsia="Times New Roman" w:hAnsi="Cambria Math"/>
+                      <w:color w:val="auto"/>
+                    </w:rPr>
+                    <m:t>I</m:t>
+                  </m:r>
+                </m:e>
+                <m:sub>
+                  <m:r>
+                    <m:rPr>
+                      <m:sty m:val="p"/>
+                    </m:rPr>
+                    <w:rPr>
+                      <w:rFonts w:ascii="Cambria Math" w:eastAsia="Times New Roman" w:hAnsi="Cambria Math"/>
+                      <w:color w:val="auto"/>
+                    </w:rPr>
+                    <m:t>OB</m:t>
+                  </m:r>
+                </m:sub>
+              </m:sSub>
+            </m:den>
+          </m:f>
+          <m:r>
+            <m:rPr>
+              <m:sty m:val="p"/>
+            </m:rPr>
+            <w:rPr>
+              <w:rFonts w:ascii="Cambria Math" w:eastAsia="Times New Roman" w:hAnsi="Cambria Math"/>
+              <w:color w:val="auto"/>
+            </w:rPr>
+            <m:t>=25</m:t>
+          </m:r>
+          <m:r>
+            <m:rPr>
+              <m:sty m:val="p"/>
+            </m:rPr>
+            <w:rPr>
+              <w:rFonts w:ascii="Cambria Math" w:hAnsi="Cambria Math" w:cs="Arial"/>
+              <w:color w:val="auto"/>
+              <w:shd w:val="clear" w:color="auto" w:fill="FFFFFF"/>
+            </w:rPr>
+            <m:t>Ω</m:t>
+          </m:r>
+        </m:oMath>
+      </m:oMathPara>
+    </w:p>
+    <w:p/>
+    <w:p>
+      <w:r>
+        <w:t>In the simulation, the output voltage was 7.2V with a 41.67% duty cycle. As a result, D was decreased to 24.4% to obtain a 5V output voltage</w:t>
+      </w:r>
+      <w:r>
+        <w:t>.</w:t>
+      </w:r>
+    </w:p>
+    <w:p>
+      <w:pPr>
+        <w:keepNext/>
         <w:spacing w:after="0" w:line="240" w:lineRule="auto"/>
+        <w:jc w:val="center"/>
+      </w:pPr>
+      <w:r>
         <w:rPr>
           <w:rFonts w:asciiTheme="minorHAnsi" w:eastAsia="Times New Roman" w:hAnsiTheme="minorHAnsi" w:cstheme="minorHAnsi"/>
-          <w:sz w:val="24"/>
-          <w:szCs w:val="24"/>
-        </w:rPr>
-      </w:pPr>
-    </w:p>
-    <w:p>
-      <w:pPr>
-        <w:spacing w:after="0" w:line="240" w:lineRule="auto"/>
-        <w:ind w:firstLine="708"/>
-        <w:rPr>
-          <w:rFonts w:asciiTheme="minorHAnsi" w:eastAsia="Times New Roman" w:hAnsiTheme="minorHAnsi" w:cstheme="minorHAnsi"/>
-          <w:sz w:val="24"/>
-          <w:szCs w:val="24"/>
-        </w:rPr>
-      </w:pPr>
+          <w:noProof/>
+          <w:sz w:val="24"/>
+          <w:szCs w:val="24"/>
+        </w:rPr>
+        <w:lastRenderedPageBreak/>
+        <w:drawing>
+          <wp:inline distT="0" distB="0" distL="0" distR="0" wp14:anchorId="77041B50" wp14:editId="1A96934E">
+            <wp:extent cx="5760720" cy="2743200"/>
+            <wp:effectExtent l="0" t="0" r="0" b="0"/>
+            <wp:docPr id="13" name="Resim 13"/>
+            <wp:cNvGraphicFramePr>
+              <a:graphicFrameLocks xmlns:a="http://schemas.openxmlformats.org/drawingml/2006/main" noChangeAspect="1"/>
+            </wp:cNvGraphicFramePr>
+            <a:graphic xmlns:a="http://schemas.openxmlformats.org/drawingml/2006/main">
+              <a:graphicData uri="http://schemas.openxmlformats.org/drawingml/2006/picture">
+                <pic:pic xmlns:pic="http://schemas.openxmlformats.org/drawingml/2006/picture">
+                  <pic:nvPicPr>
+                    <pic:cNvPr id="0" name="Picture 5"/>
+                    <pic:cNvPicPr>
+                      <a:picLocks noChangeAspect="1" noChangeArrowheads="1"/>
+                    </pic:cNvPicPr>
+                  </pic:nvPicPr>
+                  <pic:blipFill>
+                    <a:blip r:embed="rId19" cstate="print">
+                      <a:extLst>
+                        <a:ext uri="{28A0092B-C50C-407E-A947-70E740481C1C}">
+                          <a14:useLocalDpi xmlns:a14="http://schemas.microsoft.com/office/drawing/2010/main" val="0"/>
+                        </a:ext>
+                      </a:extLst>
+                    </a:blip>
+                    <a:srcRect/>
+                    <a:stretch>
+                      <a:fillRect/>
+                    </a:stretch>
+                  </pic:blipFill>
+                  <pic:spPr bwMode="auto">
+                    <a:xfrm>
+                      <a:off x="0" y="0"/>
+                      <a:ext cx="5760720" cy="2743200"/>
+                    </a:xfrm>
+                    <a:prstGeom prst="rect">
+                      <a:avLst/>
+                    </a:prstGeom>
+                    <a:noFill/>
+                    <a:ln>
+                      <a:noFill/>
+                    </a:ln>
+                  </pic:spPr>
+                </pic:pic>
+              </a:graphicData>
+            </a:graphic>
+          </wp:inline>
+        </w:drawing>
+      </w:r>
+    </w:p>
+    <w:p>
+      <w:pPr>
+        <w:pStyle w:val="ResimYazs"/>
+        <w:jc w:val="center"/>
+      </w:pPr>
+      <w:r>
+        <w:t xml:space="preserve">Figure </w:t>
+      </w:r>
+      <w:r>
+        <w:fldChar w:fldCharType="begin"/>
+      </w:r>
+      <w:r>
+        <w:instrText xml:space="preserve"> SEQ Figure \* ARABIC </w:instrText>
+      </w:r>
+      <w:r>
+        <w:fldChar w:fldCharType="separate"/>
+      </w:r>
+      <w:r>
+        <w:rPr>
+          <w:noProof/>
+        </w:rPr>
+        <w:t>6</w:t>
+      </w:r>
+      <w:r>
+        <w:fldChar w:fldCharType="end"/>
+      </w:r>
+      <w:r>
+        <w:t>: Inductor Voltage and Current Graph</w:t>
+      </w:r>
+    </w:p>
+    <w:p/>
+    <w:p>
+      <w:pPr>
+        <w:keepNext/>
+        <w:jc w:val="center"/>
+      </w:pPr>
+      <w:r>
+        <w:rPr>
+          <w:noProof/>
+        </w:rPr>
+        <w:drawing>
+          <wp:inline distT="0" distB="0" distL="0" distR="0" wp14:anchorId="6423C78F" wp14:editId="24A871D7">
+            <wp:extent cx="5760720" cy="2743200"/>
+            <wp:effectExtent l="0" t="0" r="0" b="0"/>
+            <wp:docPr id="14" name="Resim 14"/>
+            <wp:cNvGraphicFramePr>
+              <a:graphicFrameLocks xmlns:a="http://schemas.openxmlformats.org/drawingml/2006/main" noChangeAspect="1"/>
+            </wp:cNvGraphicFramePr>
+            <a:graphic xmlns:a="http://schemas.openxmlformats.org/drawingml/2006/main">
+              <a:graphicData uri="http://schemas.openxmlformats.org/drawingml/2006/picture">
+                <pic:pic xmlns:pic="http://schemas.openxmlformats.org/drawingml/2006/picture">
+                  <pic:nvPicPr>
+                    <pic:cNvPr id="0" name="Picture 6"/>
+                    <pic:cNvPicPr>
+                      <a:picLocks noChangeAspect="1" noChangeArrowheads="1"/>
+                    </pic:cNvPicPr>
+                  </pic:nvPicPr>
+                  <pic:blipFill>
+                    <a:blip r:embed="rId20" cstate="print">
+                      <a:extLst>
+                        <a:ext uri="{28A0092B-C50C-407E-A947-70E740481C1C}">
+                          <a14:useLocalDpi xmlns:a14="http://schemas.microsoft.com/office/drawing/2010/main" val="0"/>
+                        </a:ext>
+                      </a:extLst>
+                    </a:blip>
+                    <a:srcRect/>
+                    <a:stretch>
+                      <a:fillRect/>
+                    </a:stretch>
+                  </pic:blipFill>
+                  <pic:spPr bwMode="auto">
+                    <a:xfrm>
+                      <a:off x="0" y="0"/>
+                      <a:ext cx="5760720" cy="2743200"/>
+                    </a:xfrm>
+                    <a:prstGeom prst="rect">
+                      <a:avLst/>
+                    </a:prstGeom>
+                    <a:noFill/>
+                    <a:ln>
+                      <a:noFill/>
+                    </a:ln>
+                  </pic:spPr>
+                </pic:pic>
+              </a:graphicData>
+            </a:graphic>
+          </wp:inline>
+        </w:drawing>
+      </w:r>
+    </w:p>
+    <w:p>
+      <w:pPr>
+        <w:pStyle w:val="ResimYazs"/>
+        <w:jc w:val="center"/>
+      </w:pPr>
+      <w:r>
+        <w:t xml:space="preserve">Figure </w:t>
+      </w:r>
+      <w:r>
+        <w:fldChar w:fldCharType="begin"/>
+      </w:r>
+      <w:r>
+        <w:instrText xml:space="preserve"> SEQ Figure \* ARABIC </w:instrText>
+      </w:r>
+      <w:r>
+        <w:fldChar w:fldCharType="separate"/>
+      </w:r>
+      <w:r>
+        <w:rPr>
+          <w:noProof/>
+        </w:rPr>
+        <w:t>7</w:t>
+      </w:r>
+      <w:r>
+        <w:fldChar w:fldCharType="end"/>
+      </w:r>
+      <w:r>
+        <w:t>: Output Voltage Graph</w:t>
+      </w:r>
+    </w:p>
+    <w:p>
+      <w:pPr>
+        <w:keepNext/>
+        <w:jc w:val="center"/>
+      </w:pPr>
+      <w:r>
+        <w:rPr>
+          <w:noProof/>
+        </w:rPr>
+        <w:lastRenderedPageBreak/>
+        <w:drawing>
+          <wp:inline distT="0" distB="0" distL="0" distR="0" wp14:anchorId="03075780" wp14:editId="20A6154F">
+            <wp:extent cx="5760720" cy="2743200"/>
+            <wp:effectExtent l="0" t="0" r="0" b="0"/>
+            <wp:docPr id="15" name="Resim 15"/>
+            <wp:cNvGraphicFramePr>
+              <a:graphicFrameLocks xmlns:a="http://schemas.openxmlformats.org/drawingml/2006/main" noChangeAspect="1"/>
+            </wp:cNvGraphicFramePr>
+            <a:graphic xmlns:a="http://schemas.openxmlformats.org/drawingml/2006/main">
+              <a:graphicData uri="http://schemas.openxmlformats.org/drawingml/2006/picture">
+                <pic:pic xmlns:pic="http://schemas.openxmlformats.org/drawingml/2006/picture">
+                  <pic:nvPicPr>
+                    <pic:cNvPr id="0" name="Picture 7"/>
+                    <pic:cNvPicPr>
+                      <a:picLocks noChangeAspect="1" noChangeArrowheads="1"/>
+                    </pic:cNvPicPr>
+                  </pic:nvPicPr>
+                  <pic:blipFill>
+                    <a:blip r:embed="rId21" cstate="print">
+                      <a:extLst>
+                        <a:ext uri="{28A0092B-C50C-407E-A947-70E740481C1C}">
+                          <a14:useLocalDpi xmlns:a14="http://schemas.microsoft.com/office/drawing/2010/main" val="0"/>
+                        </a:ext>
+                      </a:extLst>
+                    </a:blip>
+                    <a:srcRect/>
+                    <a:stretch>
+                      <a:fillRect/>
+                    </a:stretch>
+                  </pic:blipFill>
+                  <pic:spPr bwMode="auto">
+                    <a:xfrm>
+                      <a:off x="0" y="0"/>
+                      <a:ext cx="5760720" cy="2743200"/>
+                    </a:xfrm>
+                    <a:prstGeom prst="rect">
+                      <a:avLst/>
+                    </a:prstGeom>
+                    <a:noFill/>
+                    <a:ln>
+                      <a:noFill/>
+                    </a:ln>
+                  </pic:spPr>
+                </pic:pic>
+              </a:graphicData>
+            </a:graphic>
+          </wp:inline>
+        </w:drawing>
+      </w:r>
+    </w:p>
+    <w:p>
+      <w:pPr>
+        <w:pStyle w:val="ResimYazs"/>
+        <w:jc w:val="center"/>
+      </w:pPr>
+      <w:r>
+        <w:t xml:space="preserve">Figure </w:t>
+      </w:r>
+      <w:r>
+        <w:fldChar w:fldCharType="begin"/>
+      </w:r>
+      <w:r>
+        <w:instrText xml:space="preserve"> SEQ Figure \* ARABIC </w:instrText>
+      </w:r>
+      <w:r>
+        <w:fldChar w:fldCharType="separate"/>
+      </w:r>
+      <w:r>
+        <w:rPr>
+          <w:noProof/>
+        </w:rPr>
+        <w:t>8</w:t>
+      </w:r>
+      <w:r>
+        <w:fldChar w:fldCharType="end"/>
+      </w:r>
+      <w:r>
+        <w:t>: Diode Voltage and Current Graph</w:t>
+      </w:r>
+    </w:p>
+    <w:p>
+      <w:pPr>
+        <w:keepNext/>
+        <w:jc w:val="center"/>
+      </w:pPr>
+      <w:r>
+        <w:rPr>
+          <w:noProof/>
+        </w:rPr>
+        <w:drawing>
+          <wp:inline distT="0" distB="0" distL="0" distR="0" wp14:anchorId="7B11E0B2" wp14:editId="1D8C2ED9">
+            <wp:extent cx="5760720" cy="2743200"/>
+            <wp:effectExtent l="0" t="0" r="0" b="0"/>
+            <wp:docPr id="16" name="Resim 16"/>
+            <wp:cNvGraphicFramePr>
+              <a:graphicFrameLocks xmlns:a="http://schemas.openxmlformats.org/drawingml/2006/main" noChangeAspect="1"/>
+            </wp:cNvGraphicFramePr>
+            <a:graphic xmlns:a="http://schemas.openxmlformats.org/drawingml/2006/main">
+              <a:graphicData uri="http://schemas.openxmlformats.org/drawingml/2006/picture">
+                <pic:pic xmlns:pic="http://schemas.openxmlformats.org/drawingml/2006/picture">
+                  <pic:nvPicPr>
+                    <pic:cNvPr id="0" name="Picture 8"/>
+                    <pic:cNvPicPr>
+                      <a:picLocks noChangeAspect="1" noChangeArrowheads="1"/>
+                    </pic:cNvPicPr>
+                  </pic:nvPicPr>
+                  <pic:blipFill>
+                    <a:blip r:embed="rId22" cstate="print">
+                      <a:extLst>
+                        <a:ext uri="{28A0092B-C50C-407E-A947-70E740481C1C}">
+                          <a14:useLocalDpi xmlns:a14="http://schemas.microsoft.com/office/drawing/2010/main" val="0"/>
+                        </a:ext>
+                      </a:extLst>
+                    </a:blip>
+                    <a:srcRect/>
+                    <a:stretch>
+                      <a:fillRect/>
+                    </a:stretch>
+                  </pic:blipFill>
+                  <pic:spPr bwMode="auto">
+                    <a:xfrm>
+                      <a:off x="0" y="0"/>
+                      <a:ext cx="5760720" cy="2743200"/>
+                    </a:xfrm>
+                    <a:prstGeom prst="rect">
+                      <a:avLst/>
+                    </a:prstGeom>
+                    <a:noFill/>
+                    <a:ln>
+                      <a:noFill/>
+                    </a:ln>
+                  </pic:spPr>
+                </pic:pic>
+              </a:graphicData>
+            </a:graphic>
+          </wp:inline>
+        </w:drawing>
+      </w:r>
+    </w:p>
+    <w:p>
+      <w:pPr>
+        <w:pStyle w:val="ResimYazs"/>
+        <w:jc w:val="center"/>
+      </w:pPr>
+      <w:r>
+        <w:t xml:space="preserve">Figure </w:t>
+      </w:r>
+      <w:r>
+        <w:fldChar w:fldCharType="begin"/>
+      </w:r>
+      <w:r>
+        <w:instrText xml:space="preserve"> SEQ Figure \* ARABIC </w:instrText>
+      </w:r>
+      <w:r>
+        <w:fldChar w:fldCharType="separate"/>
+      </w:r>
+      <w:r>
+        <w:rPr>
+          <w:noProof/>
+        </w:rPr>
+        <w:t>9</w:t>
+      </w:r>
+      <w:r>
+        <w:fldChar w:fldCharType="end"/>
+      </w:r>
+      <w:r>
+        <w:t>: Switch Voltage and Current Graph</w:t>
+      </w:r>
+    </w:p>
+    <w:p>
+      <w:r>
+        <w:t>In this part, the discontinuous current mode was observed. When the inductor current graph was examined, the inductor peak current was 0.68A which is smaller than the boundary current value found in part a.</w:t>
+      </w:r>
+    </w:p>
+    <w:p>
+      <w:r>
+        <w:t xml:space="preserve">When compared with part c, </w:t>
+      </w:r>
+      <w:proofErr w:type="gramStart"/>
+      <w:r>
+        <w:t>it can be seen that the</w:t>
+      </w:r>
+      <w:proofErr w:type="gramEnd"/>
+      <w:r>
+        <w:t xml:space="preserve"> output voltage ripple and inductor current ripple decreased.</w:t>
+      </w:r>
     </w:p>
     <w:p>
       <w:pPr>
@@ -2694,6 +4287,7 @@
           <w:sz w:val="24"/>
           <w:szCs w:val="24"/>
         </w:rPr>
+        <w:lastRenderedPageBreak/>
         <w:t>a)</w:t>
       </w:r>
     </w:p>
@@ -3872,6 +5466,28 @@
       <w:szCs w:val="26"/>
     </w:rPr>
   </w:style>
+  <w:style w:type="paragraph" w:styleId="Balk3">
+    <w:name w:val="heading 3"/>
+    <w:basedOn w:val="Normal"/>
+    <w:next w:val="Normal"/>
+    <w:link w:val="Balk3Char"/>
+    <w:uiPriority w:val="9"/>
+    <w:unhideWhenUsed/>
+    <w:qFormat/>
+    <w:rsid w:val="00444468"/>
+    <w:pPr>
+      <w:keepNext/>
+      <w:keepLines/>
+      <w:spacing w:before="40" w:after="0"/>
+      <w:outlineLvl w:val="2"/>
+    </w:pPr>
+    <w:rPr>
+      <w:rFonts w:asciiTheme="majorHAnsi" w:eastAsiaTheme="majorEastAsia" w:hAnsiTheme="majorHAnsi" w:cstheme="majorBidi"/>
+      <w:color w:val="1F3763" w:themeColor="accent1" w:themeShade="7F"/>
+      <w:sz w:val="24"/>
+      <w:szCs w:val="24"/>
+    </w:rPr>
+  </w:style>
   <w:style w:type="character" w:default="1" w:styleId="VarsaylanParagrafYazTipi">
     <w:name w:val="Default Paragraph Font"/>
     <w:uiPriority w:val="1"/>
@@ -4082,6 +5698,20 @@
     <w:rsid w:val="002D01DC"/>
     <w:rPr>
       <w:rFonts w:ascii="Calibri" w:eastAsia="Calibri" w:hAnsi="Calibri" w:cs="Calibri"/>
+      <w:lang w:val="en-US" w:eastAsia="tr-TR"/>
+    </w:rPr>
+  </w:style>
+  <w:style w:type="character" w:customStyle="1" w:styleId="Balk3Char">
+    <w:name w:val="Başlık 3 Char"/>
+    <w:basedOn w:val="VarsaylanParagrafYazTipi"/>
+    <w:link w:val="Balk3"/>
+    <w:uiPriority w:val="9"/>
+    <w:rsid w:val="00444468"/>
+    <w:rPr>
+      <w:rFonts w:asciiTheme="majorHAnsi" w:eastAsiaTheme="majorEastAsia" w:hAnsiTheme="majorHAnsi" w:cstheme="majorBidi"/>
+      <w:color w:val="1F3763" w:themeColor="accent1" w:themeShade="7F"/>
+      <w:sz w:val="24"/>
+      <w:szCs w:val="24"/>
       <w:lang w:val="en-US" w:eastAsia="tr-TR"/>
     </w:rPr>
   </w:style>

</xml_diff>

<commit_message>
q.1 part f was completed
</commit_message>
<xml_diff>
--- a/HW4-Team10.docx
+++ b/HW4-Team10.docx
@@ -2039,31 +2039,7 @@
             <w:rPr>
               <w:rFonts w:ascii="Cambria Math" w:hAnsi="Cambria Math"/>
             </w:rPr>
-            <m:t>×(</m:t>
-          </m:r>
-          <m:r>
-            <w:rPr>
-              <w:rFonts w:ascii="Cambria Math" w:hAnsi="Cambria Math"/>
-            </w:rPr>
-            <m:t>12V</m:t>
-          </m:r>
-          <m:r>
-            <w:rPr>
-              <w:rFonts w:ascii="Cambria Math" w:hAnsi="Cambria Math"/>
-            </w:rPr>
-            <m:t>-</m:t>
-          </m:r>
-          <m:r>
-            <w:rPr>
-              <w:rFonts w:ascii="Cambria Math" w:hAnsi="Cambria Math"/>
-            </w:rPr>
-            <m:t>5V</m:t>
-          </m:r>
-          <m:r>
-            <w:rPr>
-              <w:rFonts w:ascii="Cambria Math" w:hAnsi="Cambria Math"/>
-            </w:rPr>
-            <m:t>)×</m:t>
+            <m:t>×(12V-5V)×</m:t>
           </m:r>
           <m:f>
             <m:fPr>
@@ -2963,6 +2939,7 @@
         </m:oMath>
       </m:oMathPara>
     </w:p>
+    <w:p/>
     <w:p>
       <w:pPr>
         <w:keepNext/>
@@ -3326,6 +3303,7 @@
         <w:t>: Switch Voltage and Current Graph</w:t>
       </w:r>
     </w:p>
+    <w:p/>
     <w:p>
       <w:pPr>
         <w:spacing w:after="0" w:line="240" w:lineRule="auto"/>
@@ -4062,6 +4040,7 @@
         <w:t>: Diode Voltage and Current Graph</w:t>
       </w:r>
     </w:p>
+    <w:p/>
     <w:p>
       <w:pPr>
         <w:keepNext/>
@@ -4158,27 +4137,12 @@
     </w:p>
     <w:p>
       <w:r>
-        <w:t xml:space="preserve">When compared with part c, </w:t>
-      </w:r>
-      <w:proofErr w:type="gramStart"/>
-      <w:r>
-        <w:t>it can be seen that the</w:t>
-      </w:r>
-      <w:proofErr w:type="gramEnd"/>
-      <w:r>
-        <w:t xml:space="preserve"> output voltage ripple and inductor current ripple decreased.</w:t>
+        <w:t>When compared with part c, it can be seen that the output voltage ripple and inductor current ripple decreased.</w:t>
       </w:r>
     </w:p>
     <w:p>
       <w:pPr>
         <w:spacing w:after="0" w:line="240" w:lineRule="auto"/>
-        <w:rPr>
-          <w:rFonts w:asciiTheme="minorHAnsi" w:eastAsia="Times New Roman" w:hAnsiTheme="minorHAnsi" w:cstheme="minorHAnsi"/>
-          <w:sz w:val="24"/>
-          <w:szCs w:val="24"/>
-        </w:rPr>
-      </w:pPr>
-      <w:r>
         <w:rPr>
           <w:rFonts w:asciiTheme="minorHAnsi" w:eastAsia="Times New Roman" w:hAnsiTheme="minorHAnsi" w:cstheme="minorHAnsi"/>
           <w:b/>
@@ -4187,17 +4151,6 @@
           <w:sz w:val="24"/>
           <w:szCs w:val="24"/>
         </w:rPr>
-        <w:t>e)</w:t>
-      </w:r>
-    </w:p>
-    <w:p>
-      <w:pPr>
-        <w:spacing w:after="0" w:line="240" w:lineRule="auto"/>
-        <w:rPr>
-          <w:rFonts w:asciiTheme="minorHAnsi" w:eastAsia="Times New Roman" w:hAnsiTheme="minorHAnsi" w:cstheme="minorHAnsi"/>
-          <w:sz w:val="24"/>
-          <w:szCs w:val="24"/>
-        </w:rPr>
       </w:pPr>
     </w:p>
     <w:p>
@@ -4207,15 +4160,240 @@
           <w:rFonts w:asciiTheme="minorHAnsi" w:eastAsia="Times New Roman" w:hAnsiTheme="minorHAnsi" w:cstheme="minorHAnsi"/>
           <w:b/>
           <w:bCs/>
-          <w:sz w:val="24"/>
-          <w:szCs w:val="24"/>
-        </w:rPr>
-      </w:pPr>
-      <w:r>
+          <w:color w:val="000000"/>
+          <w:sz w:val="24"/>
+          <w:szCs w:val="24"/>
+        </w:rPr>
+      </w:pPr>
+    </w:p>
+    <w:p>
+      <w:pPr>
+        <w:spacing w:after="0" w:line="240" w:lineRule="auto"/>
         <w:rPr>
           <w:rFonts w:asciiTheme="minorHAnsi" w:eastAsia="Times New Roman" w:hAnsiTheme="minorHAnsi" w:cstheme="minorHAnsi"/>
           <w:b/>
           <w:bCs/>
+          <w:color w:val="000000"/>
+          <w:sz w:val="24"/>
+          <w:szCs w:val="24"/>
+        </w:rPr>
+      </w:pPr>
+    </w:p>
+    <w:p>
+      <w:pPr>
+        <w:spacing w:after="0" w:line="240" w:lineRule="auto"/>
+        <w:rPr>
+          <w:rFonts w:asciiTheme="minorHAnsi" w:eastAsia="Times New Roman" w:hAnsiTheme="minorHAnsi" w:cstheme="minorHAnsi"/>
+          <w:b/>
+          <w:bCs/>
+          <w:color w:val="000000"/>
+          <w:sz w:val="24"/>
+          <w:szCs w:val="24"/>
+        </w:rPr>
+      </w:pPr>
+    </w:p>
+    <w:p>
+      <w:pPr>
+        <w:spacing w:after="0" w:line="240" w:lineRule="auto"/>
+        <w:rPr>
+          <w:rFonts w:asciiTheme="minorHAnsi" w:eastAsia="Times New Roman" w:hAnsiTheme="minorHAnsi" w:cstheme="minorHAnsi"/>
+          <w:b/>
+          <w:bCs/>
+          <w:color w:val="000000"/>
+          <w:sz w:val="24"/>
+          <w:szCs w:val="24"/>
+        </w:rPr>
+      </w:pPr>
+    </w:p>
+    <w:p>
+      <w:pPr>
+        <w:spacing w:after="0" w:line="240" w:lineRule="auto"/>
+        <w:rPr>
+          <w:rFonts w:asciiTheme="minorHAnsi" w:eastAsia="Times New Roman" w:hAnsiTheme="minorHAnsi" w:cstheme="minorHAnsi"/>
+          <w:b/>
+          <w:bCs/>
+          <w:color w:val="000000"/>
+          <w:sz w:val="24"/>
+          <w:szCs w:val="24"/>
+        </w:rPr>
+      </w:pPr>
+    </w:p>
+    <w:p>
+      <w:pPr>
+        <w:spacing w:after="0" w:line="240" w:lineRule="auto"/>
+        <w:rPr>
+          <w:rFonts w:asciiTheme="minorHAnsi" w:eastAsia="Times New Roman" w:hAnsiTheme="minorHAnsi" w:cstheme="minorHAnsi"/>
+          <w:b/>
+          <w:bCs/>
+          <w:color w:val="000000"/>
+          <w:sz w:val="24"/>
+          <w:szCs w:val="24"/>
+        </w:rPr>
+      </w:pPr>
+      <w:r>
+        <w:rPr>
+          <w:rFonts w:asciiTheme="minorHAnsi" w:eastAsia="Times New Roman" w:hAnsiTheme="minorHAnsi" w:cstheme="minorHAnsi"/>
+          <w:b/>
+          <w:bCs/>
+          <w:color w:val="000000"/>
+          <w:sz w:val="24"/>
+          <w:szCs w:val="24"/>
+        </w:rPr>
+        <w:lastRenderedPageBreak/>
+        <w:t>e)</w:t>
+      </w:r>
+    </w:p>
+    <w:p>
+      <w:pPr>
+        <w:spacing w:after="0" w:line="240" w:lineRule="auto"/>
+        <w:rPr>
+          <w:rFonts w:asciiTheme="minorHAnsi" w:eastAsia="Times New Roman" w:hAnsiTheme="minorHAnsi" w:cstheme="minorHAnsi"/>
+          <w:sz w:val="24"/>
+          <w:szCs w:val="24"/>
+        </w:rPr>
+      </w:pPr>
+      <w:r>
+        <w:rPr>
+          <w:rFonts w:asciiTheme="minorHAnsi" w:eastAsia="Times New Roman" w:hAnsiTheme="minorHAnsi" w:cstheme="minorHAnsi"/>
+          <w:sz w:val="24"/>
+          <w:szCs w:val="24"/>
+        </w:rPr>
+        <w:t>The inrush current is the spike in the current when the supply is turned on. It can be higher than the rated current of the component so the components may be damaged.</w:t>
+      </w:r>
+    </w:p>
+    <w:p>
+      <w:pPr>
+        <w:keepNext/>
+        <w:spacing w:after="0" w:line="240" w:lineRule="auto"/>
+        <w:jc w:val="center"/>
+      </w:pPr>
+      <w:r>
+        <w:rPr>
+          <w:rFonts w:asciiTheme="minorHAnsi" w:eastAsia="Times New Roman" w:hAnsiTheme="minorHAnsi" w:cstheme="minorHAnsi"/>
+          <w:noProof/>
+          <w:sz w:val="24"/>
+          <w:szCs w:val="24"/>
+        </w:rPr>
+        <w:drawing>
+          <wp:inline distT="0" distB="0" distL="0" distR="0" wp14:anchorId="40D93A2C" wp14:editId="76CEFC96">
+            <wp:extent cx="5760720" cy="2743200"/>
+            <wp:effectExtent l="0" t="0" r="0" b="0"/>
+            <wp:docPr id="18" name="Resim 18"/>
+            <wp:cNvGraphicFramePr>
+              <a:graphicFrameLocks xmlns:a="http://schemas.openxmlformats.org/drawingml/2006/main" noChangeAspect="1"/>
+            </wp:cNvGraphicFramePr>
+            <a:graphic xmlns:a="http://schemas.openxmlformats.org/drawingml/2006/main">
+              <a:graphicData uri="http://schemas.openxmlformats.org/drawingml/2006/picture">
+                <pic:pic xmlns:pic="http://schemas.openxmlformats.org/drawingml/2006/picture">
+                  <pic:nvPicPr>
+                    <pic:cNvPr id="0" name="Picture 2"/>
+                    <pic:cNvPicPr>
+                      <a:picLocks noChangeAspect="1" noChangeArrowheads="1"/>
+                    </pic:cNvPicPr>
+                  </pic:nvPicPr>
+                  <pic:blipFill>
+                    <a:blip r:embed="rId23" cstate="print">
+                      <a:extLst>
+                        <a:ext uri="{28A0092B-C50C-407E-A947-70E740481C1C}">
+                          <a14:useLocalDpi xmlns:a14="http://schemas.microsoft.com/office/drawing/2010/main" val="0"/>
+                        </a:ext>
+                      </a:extLst>
+                    </a:blip>
+                    <a:srcRect/>
+                    <a:stretch>
+                      <a:fillRect/>
+                    </a:stretch>
+                  </pic:blipFill>
+                  <pic:spPr bwMode="auto">
+                    <a:xfrm>
+                      <a:off x="0" y="0"/>
+                      <a:ext cx="5760720" cy="2743200"/>
+                    </a:xfrm>
+                    <a:prstGeom prst="rect">
+                      <a:avLst/>
+                    </a:prstGeom>
+                    <a:noFill/>
+                    <a:ln>
+                      <a:noFill/>
+                    </a:ln>
+                  </pic:spPr>
+                </pic:pic>
+              </a:graphicData>
+            </a:graphic>
+          </wp:inline>
+        </w:drawing>
+      </w:r>
+    </w:p>
+    <w:p>
+      <w:pPr>
+        <w:pStyle w:val="ResimYazs"/>
+        <w:jc w:val="center"/>
+      </w:pPr>
+      <w:r>
+        <w:t xml:space="preserve">Figure </w:t>
+      </w:r>
+      <w:r>
+        <w:fldChar w:fldCharType="begin"/>
+      </w:r>
+      <w:r>
+        <w:instrText xml:space="preserve"> SEQ Figure \* ARABIC </w:instrText>
+      </w:r>
+      <w:r>
+        <w:fldChar w:fldCharType="separate"/>
+      </w:r>
+      <w:r>
+        <w:rPr>
+          <w:noProof/>
+        </w:rPr>
+        <w:t>10</w:t>
+      </w:r>
+      <w:r>
+        <w:fldChar w:fldCharType="end"/>
+      </w:r>
+      <w:r>
+        <w:t xml:space="preserve">: Input Current </w:t>
+      </w:r>
+      <w:r>
+        <w:t>Graph without Applying Any Methods</w:t>
+      </w:r>
+    </w:p>
+    <w:p>
+      <w:pPr>
+        <w:spacing w:after="0" w:line="240" w:lineRule="auto"/>
+      </w:pPr>
+      <w:proofErr w:type="gramStart"/>
+      <w:r>
+        <w:t>It can be seen that the</w:t>
+      </w:r>
+      <w:proofErr w:type="gramEnd"/>
+      <w:r>
+        <w:t xml:space="preserve"> input current reached 4.64 A, which was approximately 6.5 times higher than the operating current.</w:t>
+      </w:r>
+    </w:p>
+    <w:p>
+      <w:pPr>
+        <w:spacing w:after="0" w:line="240" w:lineRule="auto"/>
+      </w:pPr>
+      <w:r>
+        <w:t xml:space="preserve">Having a larger inductor will decrease the inrush current. However, it also affected the output voltage. The other method is using the soft starter. With a soft starter, the duty cycle increased slowly. As a result, the current cannot reach high values.  </w:t>
+      </w:r>
+    </w:p>
+    <w:p>
+      <w:pPr>
+        <w:spacing w:after="0" w:line="240" w:lineRule="auto"/>
+        <w:rPr>
+          <w:rFonts w:asciiTheme="minorHAnsi" w:eastAsia="Times New Roman" w:hAnsiTheme="minorHAnsi" w:cstheme="minorHAnsi"/>
+          <w:b/>
+          <w:bCs/>
+          <w:sz w:val="24"/>
+          <w:szCs w:val="24"/>
+        </w:rPr>
+      </w:pPr>
+      <w:r>
+        <w:rPr>
+          <w:rFonts w:asciiTheme="minorHAnsi" w:eastAsia="Times New Roman" w:hAnsiTheme="minorHAnsi" w:cstheme="minorHAnsi"/>
+          <w:b/>
+          <w:bCs/>
           <w:sz w:val="24"/>
           <w:szCs w:val="24"/>
         </w:rPr>
@@ -4224,22 +4402,108 @@
     </w:p>
     <w:p>
       <w:pPr>
-        <w:rPr>
-          <w:rFonts w:asciiTheme="minorHAnsi" w:hAnsiTheme="minorHAnsi" w:cstheme="minorHAnsi"/>
-          <w:sz w:val="24"/>
-          <w:szCs w:val="24"/>
-        </w:rPr>
-      </w:pPr>
-    </w:p>
-    <w:p>
-      <w:pPr>
-        <w:rPr>
-          <w:rFonts w:asciiTheme="minorHAnsi" w:hAnsiTheme="minorHAnsi" w:cstheme="minorHAnsi"/>
-          <w:sz w:val="24"/>
-          <w:szCs w:val="24"/>
-        </w:rPr>
-      </w:pPr>
-    </w:p>
+        <w:keepNext/>
+        <w:spacing w:after="0" w:line="240" w:lineRule="auto"/>
+        <w:jc w:val="center"/>
+      </w:pPr>
+      <w:r>
+        <w:rPr>
+          <w:rFonts w:asciiTheme="minorHAnsi" w:eastAsia="Times New Roman" w:hAnsiTheme="minorHAnsi" w:cstheme="minorHAnsi"/>
+          <w:b/>
+          <w:bCs/>
+          <w:noProof/>
+          <w:sz w:val="24"/>
+          <w:szCs w:val="24"/>
+        </w:rPr>
+        <w:drawing>
+          <wp:inline distT="0" distB="0" distL="0" distR="0" wp14:anchorId="596D9802" wp14:editId="5CD128E5">
+            <wp:extent cx="5760720" cy="2743200"/>
+            <wp:effectExtent l="0" t="0" r="0" b="0"/>
+            <wp:docPr id="17" name="Resim 17"/>
+            <wp:cNvGraphicFramePr>
+              <a:graphicFrameLocks xmlns:a="http://schemas.openxmlformats.org/drawingml/2006/main" noChangeAspect="1"/>
+            </wp:cNvGraphicFramePr>
+            <a:graphic xmlns:a="http://schemas.openxmlformats.org/drawingml/2006/main">
+              <a:graphicData uri="http://schemas.openxmlformats.org/drawingml/2006/picture">
+                <pic:pic xmlns:pic="http://schemas.openxmlformats.org/drawingml/2006/picture">
+                  <pic:nvPicPr>
+                    <pic:cNvPr id="0" name="Picture 1"/>
+                    <pic:cNvPicPr>
+                      <a:picLocks noChangeAspect="1" noChangeArrowheads="1"/>
+                    </pic:cNvPicPr>
+                  </pic:nvPicPr>
+                  <pic:blipFill>
+                    <a:blip r:embed="rId24" cstate="print">
+                      <a:extLst>
+                        <a:ext uri="{28A0092B-C50C-407E-A947-70E740481C1C}">
+                          <a14:useLocalDpi xmlns:a14="http://schemas.microsoft.com/office/drawing/2010/main" val="0"/>
+                        </a:ext>
+                      </a:extLst>
+                    </a:blip>
+                    <a:srcRect/>
+                    <a:stretch>
+                      <a:fillRect/>
+                    </a:stretch>
+                  </pic:blipFill>
+                  <pic:spPr bwMode="auto">
+                    <a:xfrm>
+                      <a:off x="0" y="0"/>
+                      <a:ext cx="5760720" cy="2743200"/>
+                    </a:xfrm>
+                    <a:prstGeom prst="rect">
+                      <a:avLst/>
+                    </a:prstGeom>
+                    <a:noFill/>
+                    <a:ln>
+                      <a:noFill/>
+                    </a:ln>
+                  </pic:spPr>
+                </pic:pic>
+              </a:graphicData>
+            </a:graphic>
+          </wp:inline>
+        </w:drawing>
+      </w:r>
+    </w:p>
+    <w:p>
+      <w:pPr>
+        <w:pStyle w:val="ResimYazs"/>
+        <w:jc w:val="center"/>
+      </w:pPr>
+      <w:r>
+        <w:t xml:space="preserve">Figure </w:t>
+      </w:r>
+      <w:r>
+        <w:fldChar w:fldCharType="begin"/>
+      </w:r>
+      <w:r>
+        <w:instrText xml:space="preserve"> SEQ Figure \* ARABIC </w:instrText>
+      </w:r>
+      <w:r>
+        <w:fldChar w:fldCharType="separate"/>
+      </w:r>
+      <w:r>
+        <w:rPr>
+          <w:noProof/>
+        </w:rPr>
+        <w:t>11</w:t>
+      </w:r>
+      <w:r>
+        <w:fldChar w:fldCharType="end"/>
+      </w:r>
+      <w:r>
+        <w:t xml:space="preserve">: </w:t>
+      </w:r>
+      <w:r>
+        <w:t>Output Voltage Graph When the Input is 24V, and there is ESR</w:t>
+      </w:r>
+    </w:p>
+    <w:p>
+      <w:r>
+        <w:t>ESR affected output voltage ripple. The output ripple voltage was 82.24 mV which was 1.64% of the average output voltage in this case. In part c, it was 31.98 mV which was 0.64% of the average output voltage. To decrease ripple voltage, a smaller ESR is needed. To do that, capacitors can be connected in parallel.</w:t>
+      </w:r>
+    </w:p>
+    <w:p/>
     <w:p>
       <w:pPr>
         <w:pStyle w:val="ListeParagraf"/>
@@ -4263,6 +4527,7 @@
           <w:sz w:val="24"/>
           <w:szCs w:val="24"/>
         </w:rPr>
+        <w:lastRenderedPageBreak/>
         <w:t>Boost Converter</w:t>
       </w:r>
     </w:p>
@@ -4287,7 +4552,6 @@
           <w:sz w:val="24"/>
           <w:szCs w:val="24"/>
         </w:rPr>
-        <w:lastRenderedPageBreak/>
         <w:t>a)</w:t>
       </w:r>
     </w:p>

</xml_diff>